<commit_message>
Past the link to word file
</commit_message>
<xml_diff>
--- a/text about the file.docx
+++ b/text about the file.docx
@@ -88,6 +88,14 @@
         <w:t>itHub</w:t>
       </w:r>
       <w:proofErr w:type="gramEnd"/>
+    </w:p>
+    <w:p>
+      <w:pPr>
+        <w:rPr>
+          <w:rStyle w:val="Hyperlink"/>
+          <w:lang w:val="en-GB"/>
+        </w:rPr>
+      </w:pPr>
     </w:p>
     <w:p>
       <w:pPr>
@@ -104,6 +112,13 @@
           <w:t>https://github.com/aobeid1979/AmmarsKund.git</w:t>
         </w:r>
       </w:hyperlink>
+    </w:p>
+    <w:p>
+      <w:pPr>
+        <w:rPr>
+          <w:lang w:val="en-GB"/>
+        </w:rPr>
+      </w:pPr>
     </w:p>
     <w:p>
       <w:pPr>

</xml_diff>